<commit_message>
Made improvements and created a pdf to upload to websites
</commit_message>
<xml_diff>
--- a/JonathanGWesterfield - Resume 8.28.18.docx
+++ b/JonathanGWesterfield - Resume 8.28.18.docx
@@ -304,7 +304,25 @@
           <w:sz w:val="22"/>
           <w:szCs w:val="22"/>
         </w:rPr>
-        <w:t>B.S. in Computer Engineering, minors in CyberSecurity and Engineering Project Management</w:t>
+        <w:t>B.S. in Comput</w:t>
+      </w:r>
+      <w:r>
+        <w:rPr>
+          <w:rFonts w:ascii="Garamond" w:eastAsia="Garamond" w:hAnsi="Garamond" w:cs="Garamond"/>
+          <w:color w:val="000000"/>
+          <w:sz w:val="22"/>
+          <w:szCs w:val="22"/>
+        </w:rPr>
+        <w:t>er Engineering, minors in Cybers</w:t>
+      </w:r>
+      <w:r>
+        <w:rPr>
+          <w:rFonts w:ascii="Garamond" w:eastAsia="Garamond" w:hAnsi="Garamond" w:cs="Garamond"/>
+          <w:color w:val="000000"/>
+          <w:sz w:val="22"/>
+          <w:szCs w:val="22"/>
+        </w:rPr>
+        <w:t>ecurity and Engineering Project Management</w:t>
       </w:r>
     </w:p>
     <w:p>
@@ -1044,18 +1062,10 @@
       <w:r>
         <w:rPr>
           <w:rFonts w:ascii="Garamond" w:eastAsia="Garamond" w:hAnsi="Garamond" w:cs="Garamond"/>
-          <w:sz w:val="21"/>
-          <w:szCs w:val="21"/>
-        </w:rPr>
-        <w:t>C</w:t>
-      </w:r>
-      <w:r>
-        <w:rPr>
-          <w:rFonts w:ascii="Garamond" w:eastAsia="Garamond" w:hAnsi="Garamond" w:cs="Garamond"/>
-          <w:sz w:val="22"/>
-          <w:szCs w:val="22"/>
-        </w:rPr>
-        <w:t>reated a bash setup script to automate installation of settings and programs for all new MacOS computers deployed by IT department</w:t>
+          <w:sz w:val="22"/>
+          <w:szCs w:val="22"/>
+        </w:rPr>
+        <w:t>Use tools such as SCCM, Active Directory and ServiceNow</w:t>
       </w:r>
       <w:r>
         <w:rPr>
@@ -1082,6 +1092,52 @@
         </w:pBdr>
         <w:spacing w:after="0" w:line="240" w:lineRule="auto"/>
         <w:rPr>
+          <w:b/>
+          <w:sz w:val="22"/>
+          <w:szCs w:val="22"/>
+        </w:rPr>
+      </w:pPr>
+      <w:r>
+        <w:rPr>
+          <w:rFonts w:ascii="Garamond" w:eastAsia="Garamond" w:hAnsi="Garamond" w:cs="Garamond"/>
+          <w:sz w:val="21"/>
+          <w:szCs w:val="21"/>
+        </w:rPr>
+        <w:t>C</w:t>
+      </w:r>
+      <w:r>
+        <w:rPr>
+          <w:rFonts w:ascii="Garamond" w:eastAsia="Garamond" w:hAnsi="Garamond" w:cs="Garamond"/>
+          <w:sz w:val="22"/>
+          <w:szCs w:val="22"/>
+        </w:rPr>
+        <w:t>reated a bash setup script to automate installation of settings and programs for all new MacOS computers deployed by IT department</w:t>
+      </w:r>
+      <w:r>
+        <w:rPr>
+          <w:rFonts w:ascii="Garamond" w:eastAsia="Garamond" w:hAnsi="Garamond" w:cs="Garamond"/>
+          <w:sz w:val="22"/>
+          <w:szCs w:val="22"/>
+        </w:rPr>
+        <w:t>.</w:t>
+      </w:r>
+    </w:p>
+    <w:p>
+      <w:pPr>
+        <w:pStyle w:val="normal0"/>
+        <w:numPr>
+          <w:ilvl w:val="0"/>
+          <w:numId w:val="8"/>
+        </w:numPr>
+        <w:pBdr>
+          <w:top w:val="nil"/>
+          <w:left w:val="nil"/>
+          <w:bottom w:val="nil"/>
+          <w:right w:val="nil"/>
+          <w:between w:val="nil"/>
+        </w:pBdr>
+        <w:spacing w:after="0" w:line="240" w:lineRule="auto"/>
+        <w:rPr>
           <w:rFonts w:ascii="Garamond" w:eastAsia="Garamond" w:hAnsi="Garamond" w:cs="Garamond"/>
           <w:sz w:val="22"/>
           <w:szCs w:val="22"/>
@@ -1187,8 +1243,6 @@
         </w:rPr>
         <w:t xml:space="preserve"> C, C++, Golang, Python, PHP, </w:t>
       </w:r>
-      <w:bookmarkStart w:id="1" w:name="_GoBack"/>
-      <w:bookmarkEnd w:id="1"/>
       <w:r>
         <w:rPr>
           <w:rFonts w:ascii="Garamond" w:eastAsia="Garamond" w:hAnsi="Garamond" w:cs="Garamond"/>
@@ -1196,6 +1250,14 @@
           <w:szCs w:val="22"/>
         </w:rPr>
         <w:t>SQL, Git, ARMv8</w:t>
+      </w:r>
+      <w:r>
+        <w:rPr>
+          <w:rFonts w:ascii="Garamond" w:eastAsia="Garamond" w:hAnsi="Garamond" w:cs="Garamond"/>
+          <w:sz w:val="22"/>
+          <w:szCs w:val="22"/>
+        </w:rPr>
+        <w:t>.</w:t>
       </w:r>
     </w:p>
     <w:p>
@@ -1227,6 +1289,14 @@
         </w:rPr>
         <w:t>Knowledge and experience with Linux (CentOS 7, Ubuntu, Arch), MacOS, and Windows (XP, 7, 10)</w:t>
       </w:r>
+      <w:r>
+        <w:rPr>
+          <w:rFonts w:ascii="Garamond" w:eastAsia="Garamond" w:hAnsi="Garamond" w:cs="Garamond"/>
+          <w:sz w:val="22"/>
+          <w:szCs w:val="22"/>
+        </w:rPr>
+        <w:t>.</w:t>
+      </w:r>
     </w:p>
     <w:p>
       <w:pPr>
@@ -1273,6 +1343,14 @@
         </w:rPr>
         <w:t>Active Directory</w:t>
       </w:r>
+      <w:r>
+        <w:rPr>
+          <w:rFonts w:ascii="Garamond" w:eastAsia="Garamond" w:hAnsi="Garamond" w:cs="Garamond"/>
+          <w:sz w:val="22"/>
+          <w:szCs w:val="22"/>
+        </w:rPr>
+        <w:t>.</w:t>
+      </w:r>
     </w:p>
     <w:p>
       <w:pPr>
@@ -1302,6 +1380,14 @@
         </w:rPr>
         <w:t>Knowledge and experience with Microsoft Office, including Word, PowerPoint, and Excel</w:t>
       </w:r>
+      <w:r>
+        <w:rPr>
+          <w:rFonts w:ascii="Garamond" w:eastAsia="Garamond" w:hAnsi="Garamond" w:cs="Garamond"/>
+          <w:sz w:val="22"/>
+          <w:szCs w:val="22"/>
+        </w:rPr>
+        <w:t>.</w:t>
+      </w:r>
     </w:p>
     <w:p>
       <w:pPr>
@@ -1332,6 +1418,14 @@
         </w:rPr>
         <w:t>Completed a Cisco A+ Certification course</w:t>
       </w:r>
+      <w:r>
+        <w:rPr>
+          <w:rFonts w:ascii="Garamond" w:eastAsia="Garamond" w:hAnsi="Garamond" w:cs="Garamond"/>
+          <w:sz w:val="22"/>
+          <w:szCs w:val="22"/>
+        </w:rPr>
+        <w:t>.</w:t>
+      </w:r>
     </w:p>
     <w:p>
       <w:pPr>
@@ -1354,8 +1448,8 @@
           <w:szCs w:val="22"/>
         </w:rPr>
       </w:pPr>
-      <w:bookmarkStart w:id="2" w:name="_30j0zll" w:colFirst="0" w:colLast="0"/>
-      <w:bookmarkEnd w:id="2"/>
+      <w:bookmarkStart w:id="1" w:name="_30j0zll" w:colFirst="0" w:colLast="0"/>
+      <w:bookmarkEnd w:id="1"/>
       <w:r>
         <w:rPr>
           <w:rFonts w:ascii="Garamond" w:eastAsia="Garamond" w:hAnsi="Garamond" w:cs="Garamond"/>
@@ -1363,6 +1457,14 @@
           <w:szCs w:val="22"/>
         </w:rPr>
         <w:t>Previous experience building a computer with multiple operating systems for personal use</w:t>
+      </w:r>
+      <w:r>
+        <w:rPr>
+          <w:rFonts w:ascii="Garamond" w:eastAsia="Garamond" w:hAnsi="Garamond" w:cs="Garamond"/>
+          <w:sz w:val="22"/>
+          <w:szCs w:val="22"/>
+        </w:rPr>
+        <w:t>.</w:t>
       </w:r>
     </w:p>
     <w:p>
@@ -1448,7 +1550,6 @@
           <w:sz w:val="22"/>
           <w:szCs w:val="22"/>
         </w:rPr>
-        <w:lastRenderedPageBreak/>
         <w:t>Recent Projects:</w:t>
       </w:r>
     </w:p>
@@ -1624,6 +1725,14 @@
         </w:rPr>
         <w:t>Project manager and leader for projects in CSCE 315 class. Took the initiative by directing, assigning and monitoring team tasks to insure timely completion of 2 projects</w:t>
       </w:r>
+      <w:r>
+        <w:rPr>
+          <w:rFonts w:ascii="Garamond" w:eastAsia="Garamond" w:hAnsi="Garamond" w:cs="Garamond"/>
+          <w:sz w:val="22"/>
+          <w:szCs w:val="22"/>
+        </w:rPr>
+        <w:t>.</w:t>
+      </w:r>
     </w:p>
     <w:p>
       <w:pPr>
@@ -1653,6 +1762,14 @@
         </w:rPr>
         <w:t>Team leader of a four-member team in Engineering 111 &amp; 112 classes. Took the initiative by directing, assigning and monitoring team tasks to insure timely completion of projects and assignments</w:t>
       </w:r>
+      <w:r>
+        <w:rPr>
+          <w:rFonts w:ascii="Garamond" w:eastAsia="Garamond" w:hAnsi="Garamond" w:cs="Garamond"/>
+          <w:sz w:val="22"/>
+          <w:szCs w:val="22"/>
+        </w:rPr>
+        <w:t>.</w:t>
+      </w:r>
     </w:p>
     <w:p>
       <w:pPr>
@@ -1684,6 +1801,15 @@
         </w:rPr>
         <w:t>Organized a team of five volunteers and was the site leader for two Texas A&amp;M “Big Event” service projects, where we assisted senior homeowners with yard-work and general cleaning</w:t>
       </w:r>
+      <w:r>
+        <w:rPr>
+          <w:rFonts w:ascii="Garamond" w:eastAsia="Garamond" w:hAnsi="Garamond" w:cs="Garamond"/>
+          <w:color w:val="000000"/>
+          <w:sz w:val="22"/>
+          <w:szCs w:val="22"/>
+        </w:rPr>
+        <w:t>.</w:t>
+      </w:r>
     </w:p>
     <w:p>
       <w:pPr>
@@ -1715,6 +1841,15 @@
         </w:rPr>
         <w:t>Section leader for Clarinet section in the Jersey Village Marching Band 2013-2015. Responsibilities included leading approximately 35 clarinet players in learning their marching steps and teaching 10 new freshmen how to march, play and memorize their music</w:t>
       </w:r>
+      <w:r>
+        <w:rPr>
+          <w:rFonts w:ascii="Garamond" w:eastAsia="Garamond" w:hAnsi="Garamond" w:cs="Garamond"/>
+          <w:color w:val="000000"/>
+          <w:sz w:val="22"/>
+          <w:szCs w:val="22"/>
+        </w:rPr>
+        <w:t>.</w:t>
+      </w:r>
     </w:p>
     <w:p>
       <w:pPr>
@@ -1804,6 +1939,15 @@
         </w:rPr>
         <w:t>organization to benefit Ashton's Angels. Ashton's Angels is a non-profit organization that provides prosthetics to people who cannot afford them</w:t>
       </w:r>
+      <w:r>
+        <w:rPr>
+          <w:rFonts w:ascii="Garamond" w:eastAsia="Garamond" w:hAnsi="Garamond" w:cs="Garamond"/>
+          <w:color w:val="000000"/>
+          <w:sz w:val="22"/>
+          <w:szCs w:val="22"/>
+        </w:rPr>
+        <w:t>.</w:t>
+      </w:r>
     </w:p>
     <w:p>
       <w:pPr>
@@ -1837,6 +1981,15 @@
         </w:rPr>
         <w:t>Member of Aggie Business Kings 2018 - current, an organization to turn business-oriented students into experienced business professionals by contributing in team building activities, business events, and sharing useful connections to mold businessmen/ entrepreneurs of the future</w:t>
       </w:r>
+      <w:r>
+        <w:rPr>
+          <w:rFonts w:ascii="Garamond" w:eastAsia="Garamond" w:hAnsi="Garamond" w:cs="Garamond"/>
+          <w:color w:val="000000"/>
+          <w:sz w:val="22"/>
+          <w:szCs w:val="22"/>
+        </w:rPr>
+        <w:t>.</w:t>
+      </w:r>
     </w:p>
     <w:p>
       <w:pPr>
@@ -1869,6 +2022,15 @@
         </w:rPr>
         <w:t>Member of the Texas A&amp;M Bonfire organization 2015 – 2018</w:t>
       </w:r>
+      <w:r>
+        <w:rPr>
+          <w:rFonts w:ascii="Garamond" w:eastAsia="Garamond" w:hAnsi="Garamond" w:cs="Garamond"/>
+          <w:color w:val="000000"/>
+          <w:sz w:val="22"/>
+          <w:szCs w:val="22"/>
+        </w:rPr>
+        <w:t>.</w:t>
+      </w:r>
     </w:p>
     <w:p>
       <w:pPr>
@@ -1901,6 +2063,15 @@
         </w:rPr>
         <w:t>Motorized bicycle by installing a two-cycle 66cc engine onto it</w:t>
       </w:r>
+      <w:r>
+        <w:rPr>
+          <w:rFonts w:ascii="Garamond" w:eastAsia="Garamond" w:hAnsi="Garamond" w:cs="Garamond"/>
+          <w:color w:val="000000"/>
+          <w:sz w:val="22"/>
+          <w:szCs w:val="22"/>
+        </w:rPr>
+        <w:t>.</w:t>
+      </w:r>
     </w:p>
     <w:p>
       <w:pPr>
@@ -1933,6 +2104,15 @@
         </w:rPr>
         <w:t>Researched personal computer components and custom-built a personal computer/gaming system</w:t>
       </w:r>
+      <w:r>
+        <w:rPr>
+          <w:rFonts w:ascii="Garamond" w:eastAsia="Garamond" w:hAnsi="Garamond" w:cs="Garamond"/>
+          <w:color w:val="000000"/>
+          <w:sz w:val="22"/>
+          <w:szCs w:val="22"/>
+        </w:rPr>
+        <w:t>.</w:t>
+      </w:r>
     </w:p>
     <w:p>
       <w:pPr>
@@ -1965,6 +2145,15 @@
         </w:rPr>
         <w:t>Competed in region band auditions each year in high school, placed in Region Band three times and advanced to Area Band Audition in Austin during senior year</w:t>
       </w:r>
+      <w:r>
+        <w:rPr>
+          <w:rFonts w:ascii="Garamond" w:eastAsia="Garamond" w:hAnsi="Garamond" w:cs="Garamond"/>
+          <w:color w:val="000000"/>
+          <w:sz w:val="22"/>
+          <w:szCs w:val="22"/>
+        </w:rPr>
+        <w:t>.</w:t>
+      </w:r>
     </w:p>
     <w:p>
       <w:pPr>
@@ -1997,6 +2186,17 @@
         </w:rPr>
         <w:t>Member of the National Honor Society 2014 – 2015</w:t>
       </w:r>
+      <w:r>
+        <w:rPr>
+          <w:rFonts w:ascii="Garamond" w:eastAsia="Garamond" w:hAnsi="Garamond" w:cs="Garamond"/>
+          <w:color w:val="000000"/>
+          <w:sz w:val="22"/>
+          <w:szCs w:val="22"/>
+        </w:rPr>
+        <w:t>.</w:t>
+      </w:r>
+      <w:bookmarkStart w:id="2" w:name="_GoBack"/>
+      <w:bookmarkEnd w:id="2"/>
     </w:p>
     <w:p>
       <w:pPr>

</xml_diff>

<commit_message>
Reformatted resume to make it easier to read
</commit_message>
<xml_diff>
--- a/JonathanGWesterfield - Resume 8.28.18.docx
+++ b/JonathanGWesterfield - Resume 8.28.18.docx
@@ -4,7 +4,7 @@
   <w:body>
     <w:p>
       <w:pPr>
-        <w:pStyle w:val="normal0"/>
+        <w:pStyle w:val="Normal1"/>
         <w:pBdr>
           <w:top w:val="nil"/>
           <w:left w:val="nil"/>
@@ -31,7 +31,7 @@
     </w:p>
     <w:p>
       <w:pPr>
-        <w:pStyle w:val="normal0"/>
+        <w:pStyle w:val="Normal1"/>
         <w:pBdr>
           <w:top w:val="nil"/>
           <w:left w:val="nil"/>
@@ -58,7 +58,7 @@
     </w:p>
     <w:p>
       <w:pPr>
-        <w:pStyle w:val="normal0"/>
+        <w:pStyle w:val="Normal1"/>
         <w:pBdr>
           <w:top w:val="nil"/>
           <w:left w:val="nil"/>
@@ -95,7 +95,7 @@
     </w:p>
     <w:p>
       <w:pPr>
-        <w:pStyle w:val="normal0"/>
+        <w:pStyle w:val="Normal1"/>
         <w:pBdr>
           <w:top w:val="nil"/>
           <w:left w:val="nil"/>
@@ -126,7 +126,7 @@
     </w:p>
     <w:p>
       <w:pPr>
-        <w:pStyle w:val="normal0"/>
+        <w:pStyle w:val="Normal1"/>
         <w:pBdr>
           <w:top w:val="nil"/>
           <w:left w:val="nil"/>
@@ -145,7 +145,7 @@
     </w:p>
     <w:p>
       <w:pPr>
-        <w:pStyle w:val="normal0"/>
+        <w:pStyle w:val="Normal1"/>
         <w:pBdr>
           <w:top w:val="nil"/>
           <w:left w:val="nil"/>
@@ -173,7 +173,7 @@
     </w:p>
     <w:p>
       <w:pPr>
-        <w:pStyle w:val="normal0"/>
+        <w:pStyle w:val="Normal1"/>
         <w:numPr>
           <w:ilvl w:val="0"/>
           <w:numId w:val="2"/>
@@ -203,7 +203,7 @@
     </w:p>
     <w:p>
       <w:pPr>
-        <w:pStyle w:val="normal0"/>
+        <w:pStyle w:val="Normal1"/>
         <w:pBdr>
           <w:top w:val="nil"/>
           <w:left w:val="nil"/>
@@ -223,7 +223,7 @@
     </w:p>
     <w:p>
       <w:pPr>
-        <w:pStyle w:val="normal0"/>
+        <w:pStyle w:val="Normal1"/>
         <w:pBdr>
           <w:top w:val="nil"/>
           <w:left w:val="nil"/>
@@ -250,7 +250,7 @@
     </w:p>
     <w:p>
       <w:pPr>
-        <w:pStyle w:val="normal0"/>
+        <w:pStyle w:val="Normal1"/>
         <w:numPr>
           <w:ilvl w:val="0"/>
           <w:numId w:val="2"/>
@@ -279,7 +279,7 @@
     </w:p>
     <w:p>
       <w:pPr>
-        <w:pStyle w:val="normal0"/>
+        <w:pStyle w:val="Normal1"/>
         <w:numPr>
           <w:ilvl w:val="0"/>
           <w:numId w:val="2"/>
@@ -304,30 +304,12 @@
           <w:sz w:val="22"/>
           <w:szCs w:val="22"/>
         </w:rPr>
-        <w:t>B.S. in Comput</w:t>
-      </w:r>
-      <w:r>
-        <w:rPr>
-          <w:rFonts w:ascii="Garamond" w:eastAsia="Garamond" w:hAnsi="Garamond" w:cs="Garamond"/>
-          <w:color w:val="000000"/>
-          <w:sz w:val="22"/>
-          <w:szCs w:val="22"/>
-        </w:rPr>
-        <w:t>er Engineering, minors in Cybers</w:t>
-      </w:r>
-      <w:r>
-        <w:rPr>
-          <w:rFonts w:ascii="Garamond" w:eastAsia="Garamond" w:hAnsi="Garamond" w:cs="Garamond"/>
-          <w:color w:val="000000"/>
-          <w:sz w:val="22"/>
-          <w:szCs w:val="22"/>
-        </w:rPr>
-        <w:t>ecurity and Engineering Project Management</w:t>
-      </w:r>
-    </w:p>
-    <w:p>
-      <w:pPr>
-        <w:pStyle w:val="normal0"/>
+        <w:t>B.S. in Computer Engineering, minors in Cybersecurity and Engineering Project Management</w:t>
+      </w:r>
+    </w:p>
+    <w:p>
+      <w:pPr>
+        <w:pStyle w:val="Normal1"/>
         <w:numPr>
           <w:ilvl w:val="0"/>
           <w:numId w:val="2"/>
@@ -356,7 +338,7 @@
     </w:p>
     <w:p>
       <w:pPr>
-        <w:pStyle w:val="normal0"/>
+        <w:pStyle w:val="Normal1"/>
         <w:numPr>
           <w:ilvl w:val="0"/>
           <w:numId w:val="2"/>
@@ -385,7 +367,7 @@
     </w:p>
     <w:p>
       <w:pPr>
-        <w:pStyle w:val="normal0"/>
+        <w:pStyle w:val="Normal1"/>
         <w:pBdr>
           <w:top w:val="nil"/>
           <w:left w:val="nil"/>
@@ -404,7 +386,7 @@
     </w:p>
     <w:p>
       <w:pPr>
-        <w:pStyle w:val="normal0"/>
+        <w:pStyle w:val="Normal1"/>
         <w:pBdr>
           <w:top w:val="nil"/>
           <w:left w:val="nil"/>
@@ -432,7 +414,7 @@
     </w:p>
     <w:p>
       <w:pPr>
-        <w:pStyle w:val="normal0"/>
+        <w:pStyle w:val="Normal1"/>
         <w:pBdr>
           <w:top w:val="nil"/>
           <w:left w:val="nil"/>
@@ -460,7 +442,7 @@
     </w:p>
     <w:p>
       <w:pPr>
-        <w:pStyle w:val="normal0"/>
+        <w:pStyle w:val="Normal1"/>
         <w:pBdr>
           <w:top w:val="nil"/>
           <w:left w:val="nil"/>
@@ -470,6 +452,7 @@
         </w:pBdr>
         <w:spacing w:after="0" w:line="240" w:lineRule="auto"/>
         <w:ind w:left="360"/>
+        <w:jc w:val="both"/>
         <w:rPr>
           <w:rFonts w:ascii="Garamond" w:eastAsia="Garamond" w:hAnsi="Garamond" w:cs="Garamond"/>
           <w:b/>
@@ -539,7 +522,7 @@
     </w:p>
     <w:p>
       <w:pPr>
-        <w:pStyle w:val="normal0"/>
+        <w:pStyle w:val="Normal1"/>
         <w:pBdr>
           <w:top w:val="nil"/>
           <w:left w:val="nil"/>
@@ -609,12 +592,31 @@
           <w:szCs w:val="22"/>
         </w:rPr>
         <w:tab/>
-        <w:t xml:space="preserve">           May 2018 – August 2018 </w:t>
-      </w:r>
-    </w:p>
-    <w:p>
-      <w:pPr>
-        <w:pStyle w:val="normal0"/>
+        <w:t xml:space="preserve"> </w:t>
+      </w:r>
+      <w:r>
+        <w:rPr>
+          <w:rFonts w:ascii="Garamond" w:eastAsia="Garamond" w:hAnsi="Garamond" w:cs="Garamond"/>
+          <w:b/>
+          <w:sz w:val="22"/>
+          <w:szCs w:val="22"/>
+        </w:rPr>
+        <w:tab/>
+      </w:r>
+      <w:r>
+        <w:rPr>
+          <w:rFonts w:ascii="Garamond" w:eastAsia="Garamond" w:hAnsi="Garamond" w:cs="Garamond"/>
+          <w:b/>
+          <w:sz w:val="22"/>
+          <w:szCs w:val="22"/>
+        </w:rPr>
+        <w:tab/>
+        <w:t xml:space="preserve">    May 2018 – August 2018</w:t>
+      </w:r>
+    </w:p>
+    <w:p>
+      <w:pPr>
+        <w:pStyle w:val="Normal1"/>
         <w:numPr>
           <w:ilvl w:val="0"/>
           <w:numId w:val="1"/>
@@ -627,6 +629,7 @@
           <w:between w:val="nil"/>
         </w:pBdr>
         <w:spacing w:after="0" w:line="240" w:lineRule="auto"/>
+        <w:jc w:val="both"/>
         <w:rPr>
           <w:sz w:val="22"/>
           <w:szCs w:val="22"/>
@@ -655,20 +658,12 @@
           <w:sz w:val="22"/>
           <w:szCs w:val="22"/>
         </w:rPr>
-        <w:t xml:space="preserve"> units or testing for defective configurations or duplicating for other units a customer might own</w:t>
-      </w:r>
-      <w:r>
-        <w:rPr>
-          <w:rFonts w:ascii="Garamond" w:eastAsia="Garamond" w:hAnsi="Garamond" w:cs="Garamond"/>
-          <w:sz w:val="22"/>
-          <w:szCs w:val="22"/>
-        </w:rPr>
-        <w:t>.</w:t>
-      </w:r>
-    </w:p>
-    <w:p>
-      <w:pPr>
-        <w:pStyle w:val="normal0"/>
+        <w:t xml:space="preserve"> units or testing for defective configurations or duplicating for other units a customer might own.</w:t>
+      </w:r>
+    </w:p>
+    <w:p>
+      <w:pPr>
+        <w:pStyle w:val="Normal1"/>
         <w:numPr>
           <w:ilvl w:val="0"/>
           <w:numId w:val="1"/>
@@ -681,6 +676,7 @@
           <w:between w:val="nil"/>
         </w:pBdr>
         <w:spacing w:after="0" w:line="240" w:lineRule="auto"/>
+        <w:jc w:val="both"/>
         <w:rPr>
           <w:sz w:val="22"/>
           <w:szCs w:val="22"/>
@@ -711,20 +707,12 @@
           <w:sz w:val="22"/>
           <w:szCs w:val="22"/>
         </w:rPr>
-        <w:t xml:space="preserve"> units using proprietary configuration files.  Used during the initial unit setup process to speed up staging by pulling settings from a configuration file and applying to new units and also to pull the current configuration from the unit in order allow testing on a different unit</w:t>
-      </w:r>
-      <w:r>
-        <w:rPr>
-          <w:rFonts w:ascii="Garamond" w:eastAsia="Garamond" w:hAnsi="Garamond" w:cs="Garamond"/>
-          <w:sz w:val="22"/>
-          <w:szCs w:val="22"/>
-        </w:rPr>
-        <w:t>.</w:t>
-      </w:r>
-    </w:p>
-    <w:p>
-      <w:pPr>
-        <w:pStyle w:val="normal0"/>
+        <w:t xml:space="preserve"> units using proprietary configuration files.  Used during the initial unit setup process to speed up staging by pulling settings from a configuration file and applying to new units and also to pull the current configuration from the unit in order allow testing on a different unit.</w:t>
+      </w:r>
+    </w:p>
+    <w:p>
+      <w:pPr>
+        <w:pStyle w:val="Normal1"/>
         <w:numPr>
           <w:ilvl w:val="0"/>
           <w:numId w:val="1"/>
@@ -737,6 +725,7 @@
           <w:between w:val="nil"/>
         </w:pBdr>
         <w:spacing w:after="0" w:line="240" w:lineRule="auto"/>
+        <w:jc w:val="both"/>
         <w:rPr>
           <w:b/>
           <w:sz w:val="22"/>
@@ -766,20 +755,12 @@
           <w:sz w:val="22"/>
           <w:szCs w:val="22"/>
         </w:rPr>
-        <w:t xml:space="preserve"> units</w:t>
-      </w:r>
-      <w:r>
-        <w:rPr>
-          <w:rFonts w:ascii="Garamond" w:eastAsia="Garamond" w:hAnsi="Garamond" w:cs="Garamond"/>
-          <w:sz w:val="22"/>
-          <w:szCs w:val="22"/>
-        </w:rPr>
-        <w:t>.</w:t>
-      </w:r>
-    </w:p>
-    <w:p>
-      <w:pPr>
-        <w:pStyle w:val="normal0"/>
+        <w:t xml:space="preserve"> units.</w:t>
+      </w:r>
+    </w:p>
+    <w:p>
+      <w:pPr>
+        <w:pStyle w:val="Normal1"/>
         <w:numPr>
           <w:ilvl w:val="0"/>
           <w:numId w:val="1"/>
@@ -792,32 +773,25 @@
           <w:between w:val="nil"/>
         </w:pBdr>
         <w:spacing w:after="0" w:line="240" w:lineRule="auto"/>
-        <w:rPr>
-          <w:b/>
-          <w:sz w:val="22"/>
-          <w:szCs w:val="22"/>
-        </w:rPr>
-      </w:pPr>
-      <w:r>
-        <w:rPr>
-          <w:rFonts w:ascii="Garamond" w:eastAsia="Garamond" w:hAnsi="Garamond" w:cs="Garamond"/>
-          <w:sz w:val="22"/>
-          <w:szCs w:val="22"/>
-        </w:rPr>
-        <w:t>Setup entire Centos 7 Operating system on a VM to facilitate setup of a development environment using minimal server image</w:t>
-      </w:r>
-      <w:r>
-        <w:rPr>
-          <w:rFonts w:ascii="Garamond" w:eastAsia="Garamond" w:hAnsi="Garamond" w:cs="Garamond"/>
-          <w:sz w:val="22"/>
-          <w:szCs w:val="22"/>
-        </w:rPr>
-        <w:t>.</w:t>
-      </w:r>
-    </w:p>
-    <w:p>
-      <w:pPr>
-        <w:pStyle w:val="normal0"/>
+        <w:jc w:val="both"/>
+        <w:rPr>
+          <w:b/>
+          <w:sz w:val="22"/>
+          <w:szCs w:val="22"/>
+        </w:rPr>
+      </w:pPr>
+      <w:r>
+        <w:rPr>
+          <w:rFonts w:ascii="Garamond" w:eastAsia="Garamond" w:hAnsi="Garamond" w:cs="Garamond"/>
+          <w:sz w:val="22"/>
+          <w:szCs w:val="22"/>
+        </w:rPr>
+        <w:t>Setup entire Centos 7 Operating system on a VM to facilitate setup of a development environment using minimal server image.</w:t>
+      </w:r>
+    </w:p>
+    <w:p>
+      <w:pPr>
+        <w:pStyle w:val="Normal1"/>
         <w:numPr>
           <w:ilvl w:val="0"/>
           <w:numId w:val="1"/>
@@ -830,6 +804,7 @@
           <w:between w:val="nil"/>
         </w:pBdr>
         <w:spacing w:after="0" w:line="240" w:lineRule="auto"/>
+        <w:jc w:val="both"/>
         <w:rPr>
           <w:b/>
           <w:sz w:val="22"/>
@@ -859,20 +834,12 @@
           <w:sz w:val="22"/>
           <w:szCs w:val="22"/>
         </w:rPr>
-        <w:t xml:space="preserve"> units</w:t>
-      </w:r>
-      <w:r>
-        <w:rPr>
-          <w:rFonts w:ascii="Garamond" w:eastAsia="Garamond" w:hAnsi="Garamond" w:cs="Garamond"/>
-          <w:sz w:val="22"/>
-          <w:szCs w:val="22"/>
-        </w:rPr>
-        <w:t>.</w:t>
-      </w:r>
-    </w:p>
-    <w:p>
-      <w:pPr>
-        <w:pStyle w:val="normal0"/>
+        <w:t xml:space="preserve"> units.</w:t>
+      </w:r>
+    </w:p>
+    <w:p>
+      <w:pPr>
+        <w:pStyle w:val="Normal1"/>
         <w:pBdr>
           <w:top w:val="nil"/>
           <w:left w:val="nil"/>
@@ -891,7 +858,7 @@
     </w:p>
     <w:p>
       <w:pPr>
-        <w:pStyle w:val="normal0"/>
+        <w:pStyle w:val="Normal1"/>
         <w:pBdr>
           <w:top w:val="nil"/>
           <w:left w:val="nil"/>
@@ -915,7 +882,36 @@
           <w:sz w:val="22"/>
           <w:szCs w:val="22"/>
         </w:rPr>
-        <w:t>Texas A&amp;M University Division of Student Affairs Department of Information Technology Student Technician - Helpdesk</w:t>
+        <w:t xml:space="preserve">Texas A&amp;M University Division of Student Affairs Department of Information Technology </w:t>
+      </w:r>
+    </w:p>
+    <w:p>
+      <w:pPr>
+        <w:pStyle w:val="Normal1"/>
+        <w:pBdr>
+          <w:top w:val="nil"/>
+          <w:left w:val="nil"/>
+          <w:bottom w:val="nil"/>
+          <w:right w:val="nil"/>
+          <w:between w:val="nil"/>
+        </w:pBdr>
+        <w:spacing w:after="0" w:line="240" w:lineRule="auto"/>
+        <w:jc w:val="both"/>
+        <w:rPr>
+          <w:rFonts w:ascii="Garamond" w:eastAsia="Garamond" w:hAnsi="Garamond" w:cs="Garamond"/>
+          <w:b/>
+          <w:sz w:val="22"/>
+          <w:szCs w:val="22"/>
+        </w:rPr>
+      </w:pPr>
+      <w:r>
+        <w:rPr>
+          <w:rFonts w:ascii="Garamond" w:eastAsia="Garamond" w:hAnsi="Garamond" w:cs="Garamond"/>
+          <w:b/>
+          <w:sz w:val="22"/>
+          <w:szCs w:val="22"/>
+        </w:rPr>
+        <w:t>Student Technician - Helpdesk</w:t>
       </w:r>
       <w:r>
         <w:rPr>
@@ -943,7 +939,6 @@
           <w:szCs w:val="22"/>
         </w:rPr>
         <w:tab/>
-        <w:t xml:space="preserve">      </w:t>
       </w:r>
       <w:r>
         <w:rPr>
@@ -953,7 +948,6 @@
           <w:szCs w:val="22"/>
         </w:rPr>
         <w:tab/>
-        <w:t xml:space="preserve">          </w:t>
       </w:r>
       <w:r>
         <w:rPr>
@@ -972,21 +966,12 @@
           <w:szCs w:val="22"/>
         </w:rPr>
         <w:tab/>
-      </w:r>
-      <w:r>
-        <w:rPr>
-          <w:rFonts w:ascii="Garamond" w:eastAsia="Garamond" w:hAnsi="Garamond" w:cs="Garamond"/>
-          <w:b/>
-          <w:sz w:val="22"/>
-          <w:szCs w:val="22"/>
-        </w:rPr>
-        <w:tab/>
-        <w:t>September 2016 - Present</w:t>
-      </w:r>
-    </w:p>
-    <w:p>
-      <w:pPr>
-        <w:pStyle w:val="normal0"/>
+        <w:t xml:space="preserve">  September 2016 - Present</w:t>
+      </w:r>
+    </w:p>
+    <w:p>
+      <w:pPr>
+        <w:pStyle w:val="Normal1"/>
         <w:numPr>
           <w:ilvl w:val="0"/>
           <w:numId w:val="8"/>
@@ -999,48 +984,25 @@
           <w:between w:val="nil"/>
         </w:pBdr>
         <w:spacing w:after="0" w:line="240" w:lineRule="auto"/>
-        <w:rPr>
-          <w:b/>
-          <w:sz w:val="22"/>
-          <w:szCs w:val="22"/>
-        </w:rPr>
-      </w:pPr>
-      <w:r>
-        <w:rPr>
-          <w:rFonts w:ascii="Garamond" w:eastAsia="Garamond" w:hAnsi="Garamond" w:cs="Garamond"/>
-          <w:sz w:val="22"/>
-          <w:szCs w:val="22"/>
-        </w:rPr>
-        <w:t xml:space="preserve">Field incoming calls and assist customers with technology including system troubleshooting, </w:t>
-      </w:r>
-      <w:r>
-        <w:rPr>
-          <w:rFonts w:ascii="Garamond" w:eastAsia="Garamond" w:hAnsi="Garamond" w:cs="Garamond"/>
-          <w:sz w:val="22"/>
-          <w:szCs w:val="22"/>
-        </w:rPr>
-        <w:t xml:space="preserve">account troubleshooting, </w:t>
-      </w:r>
-      <w:r>
-        <w:rPr>
-          <w:rFonts w:ascii="Garamond" w:eastAsia="Garamond" w:hAnsi="Garamond" w:cs="Garamond"/>
-          <w:sz w:val="22"/>
-          <w:szCs w:val="22"/>
-        </w:rPr>
-        <w:t>system setups, equipment checkout and computer deployment</w:t>
-      </w:r>
-      <w:r>
-        <w:rPr>
-          <w:rFonts w:ascii="Garamond" w:eastAsia="Garamond" w:hAnsi="Garamond" w:cs="Garamond"/>
-          <w:sz w:val="22"/>
-          <w:szCs w:val="22"/>
-        </w:rPr>
-        <w:t>.</w:t>
-      </w:r>
-    </w:p>
-    <w:p>
-      <w:pPr>
-        <w:pStyle w:val="normal0"/>
+        <w:jc w:val="both"/>
+        <w:rPr>
+          <w:b/>
+          <w:sz w:val="22"/>
+          <w:szCs w:val="22"/>
+        </w:rPr>
+      </w:pPr>
+      <w:r>
+        <w:rPr>
+          <w:rFonts w:ascii="Garamond" w:eastAsia="Garamond" w:hAnsi="Garamond" w:cs="Garamond"/>
+          <w:sz w:val="22"/>
+          <w:szCs w:val="22"/>
+        </w:rPr>
+        <w:t>Field incoming calls and assist customers with technology including system troubleshooting, account troubleshooting, system setups, equipment checkout and computer deployment.</w:t>
+      </w:r>
+    </w:p>
+    <w:p>
+      <w:pPr>
+        <w:pStyle w:val="Normal1"/>
         <w:numPr>
           <w:ilvl w:val="0"/>
           <w:numId w:val="8"/>
@@ -1053,32 +1015,25 @@
           <w:between w:val="nil"/>
         </w:pBdr>
         <w:spacing w:after="0" w:line="240" w:lineRule="auto"/>
-        <w:rPr>
-          <w:b/>
-          <w:sz w:val="22"/>
-          <w:szCs w:val="22"/>
-        </w:rPr>
-      </w:pPr>
-      <w:r>
-        <w:rPr>
-          <w:rFonts w:ascii="Garamond" w:eastAsia="Garamond" w:hAnsi="Garamond" w:cs="Garamond"/>
-          <w:sz w:val="22"/>
-          <w:szCs w:val="22"/>
-        </w:rPr>
-        <w:t>Use tools such as SCCM, Active Directory and ServiceNow</w:t>
-      </w:r>
-      <w:r>
-        <w:rPr>
-          <w:rFonts w:ascii="Garamond" w:eastAsia="Garamond" w:hAnsi="Garamond" w:cs="Garamond"/>
-          <w:sz w:val="22"/>
-          <w:szCs w:val="22"/>
-        </w:rPr>
-        <w:t>.</w:t>
-      </w:r>
-    </w:p>
-    <w:p>
-      <w:pPr>
-        <w:pStyle w:val="normal0"/>
+        <w:jc w:val="both"/>
+        <w:rPr>
+          <w:b/>
+          <w:sz w:val="22"/>
+          <w:szCs w:val="22"/>
+        </w:rPr>
+      </w:pPr>
+      <w:r>
+        <w:rPr>
+          <w:rFonts w:ascii="Garamond" w:eastAsia="Garamond" w:hAnsi="Garamond" w:cs="Garamond"/>
+          <w:sz w:val="22"/>
+          <w:szCs w:val="22"/>
+        </w:rPr>
+        <w:t>Use tools such as SCCM, Active Directory and ServiceNow.</w:t>
+      </w:r>
+    </w:p>
+    <w:p>
+      <w:pPr>
+        <w:pStyle w:val="Normal1"/>
         <w:numPr>
           <w:ilvl w:val="0"/>
           <w:numId w:val="8"/>
@@ -1091,6 +1046,7 @@
           <w:between w:val="nil"/>
         </w:pBdr>
         <w:spacing w:after="0" w:line="240" w:lineRule="auto"/>
+        <w:jc w:val="both"/>
         <w:rPr>
           <w:b/>
           <w:sz w:val="22"/>
@@ -1111,20 +1067,12 @@
           <w:sz w:val="22"/>
           <w:szCs w:val="22"/>
         </w:rPr>
-        <w:t>reated a bash setup script to automate installation of settings and programs for all new MacOS computers deployed by IT department</w:t>
-      </w:r>
-      <w:r>
-        <w:rPr>
-          <w:rFonts w:ascii="Garamond" w:eastAsia="Garamond" w:hAnsi="Garamond" w:cs="Garamond"/>
-          <w:sz w:val="22"/>
-          <w:szCs w:val="22"/>
-        </w:rPr>
-        <w:t>.</w:t>
-      </w:r>
-    </w:p>
-    <w:p>
-      <w:pPr>
-        <w:pStyle w:val="normal0"/>
+        <w:t>reated a bash setup script to automate installation of settings and programs for all new MacOS computers deployed by IT department.</w:t>
+      </w:r>
+    </w:p>
+    <w:p>
+      <w:pPr>
+        <w:pStyle w:val="Normal1"/>
         <w:numPr>
           <w:ilvl w:val="0"/>
           <w:numId w:val="8"/>
@@ -1137,32 +1085,25 @@
           <w:between w:val="nil"/>
         </w:pBdr>
         <w:spacing w:after="0" w:line="240" w:lineRule="auto"/>
-        <w:rPr>
-          <w:rFonts w:ascii="Garamond" w:eastAsia="Garamond" w:hAnsi="Garamond" w:cs="Garamond"/>
-          <w:sz w:val="22"/>
-          <w:szCs w:val="22"/>
-        </w:rPr>
-      </w:pPr>
-      <w:r>
-        <w:rPr>
-          <w:rFonts w:ascii="Garamond" w:eastAsia="Garamond" w:hAnsi="Garamond" w:cs="Garamond"/>
-          <w:sz w:val="22"/>
-          <w:szCs w:val="22"/>
-        </w:rPr>
-        <w:t>Supporting department through OS upgrades from Windows 7 to Windows 10</w:t>
-      </w:r>
-      <w:r>
-        <w:rPr>
-          <w:rFonts w:ascii="Garamond" w:eastAsia="Garamond" w:hAnsi="Garamond" w:cs="Garamond"/>
-          <w:sz w:val="22"/>
-          <w:szCs w:val="22"/>
-        </w:rPr>
-        <w:t>.</w:t>
-      </w:r>
-    </w:p>
-    <w:p>
-      <w:pPr>
-        <w:pStyle w:val="normal0"/>
+        <w:jc w:val="both"/>
+        <w:rPr>
+          <w:rFonts w:ascii="Garamond" w:eastAsia="Garamond" w:hAnsi="Garamond" w:cs="Garamond"/>
+          <w:sz w:val="22"/>
+          <w:szCs w:val="22"/>
+        </w:rPr>
+      </w:pPr>
+      <w:r>
+        <w:rPr>
+          <w:rFonts w:ascii="Garamond" w:eastAsia="Garamond" w:hAnsi="Garamond" w:cs="Garamond"/>
+          <w:sz w:val="22"/>
+          <w:szCs w:val="22"/>
+        </w:rPr>
+        <w:t>Supporting department through OS upgrades from Windows 7 to Windows 10.</w:t>
+      </w:r>
+    </w:p>
+    <w:p>
+      <w:pPr>
+        <w:pStyle w:val="Normal1"/>
         <w:pBdr>
           <w:top w:val="nil"/>
           <w:left w:val="nil"/>
@@ -1181,7 +1122,7 @@
     </w:p>
     <w:p>
       <w:pPr>
-        <w:pStyle w:val="normal0"/>
+        <w:pStyle w:val="Normal1"/>
         <w:pBdr>
           <w:top w:val="nil"/>
           <w:left w:val="nil"/>
@@ -1209,7 +1150,7 @@
     </w:p>
     <w:p>
       <w:pPr>
-        <w:pStyle w:val="normal0"/>
+        <w:pStyle w:val="Normal1"/>
         <w:numPr>
           <w:ilvl w:val="0"/>
           <w:numId w:val="3"/>
@@ -1222,47 +1163,24 @@
           <w:between w:val="nil"/>
         </w:pBdr>
         <w:spacing w:after="0" w:line="240" w:lineRule="auto"/>
-        <w:rPr>
-          <w:sz w:val="22"/>
-          <w:szCs w:val="22"/>
-        </w:rPr>
-      </w:pPr>
-      <w:r>
-        <w:rPr>
-          <w:rFonts w:ascii="Garamond" w:eastAsia="Garamond" w:hAnsi="Garamond" w:cs="Garamond"/>
-          <w:sz w:val="22"/>
-          <w:szCs w:val="22"/>
-        </w:rPr>
-        <w:t>Proficient with Java,</w:t>
-      </w:r>
-      <w:r>
-        <w:rPr>
-          <w:rFonts w:ascii="Garamond" w:eastAsia="Garamond" w:hAnsi="Garamond" w:cs="Garamond"/>
-          <w:sz w:val="22"/>
-          <w:szCs w:val="22"/>
-        </w:rPr>
-        <w:t xml:space="preserve"> C, C++, Golang, Python, PHP, </w:t>
-      </w:r>
-      <w:r>
-        <w:rPr>
-          <w:rFonts w:ascii="Garamond" w:eastAsia="Garamond" w:hAnsi="Garamond" w:cs="Garamond"/>
-          <w:sz w:val="22"/>
-          <w:szCs w:val="22"/>
-        </w:rPr>
-        <w:t>SQL, Git, ARMv8</w:t>
-      </w:r>
-      <w:r>
-        <w:rPr>
-          <w:rFonts w:ascii="Garamond" w:eastAsia="Garamond" w:hAnsi="Garamond" w:cs="Garamond"/>
-          <w:sz w:val="22"/>
-          <w:szCs w:val="22"/>
-        </w:rPr>
-        <w:t>.</w:t>
-      </w:r>
-    </w:p>
-    <w:p>
-      <w:pPr>
-        <w:pStyle w:val="normal0"/>
+        <w:jc w:val="both"/>
+        <w:rPr>
+          <w:sz w:val="22"/>
+          <w:szCs w:val="22"/>
+        </w:rPr>
+      </w:pPr>
+      <w:r>
+        <w:rPr>
+          <w:rFonts w:ascii="Garamond" w:eastAsia="Garamond" w:hAnsi="Garamond" w:cs="Garamond"/>
+          <w:sz w:val="22"/>
+          <w:szCs w:val="22"/>
+        </w:rPr>
+        <w:t>Proficient with Java, C, C++, Golang, Python, PHP, SQL, Git, ARMv8.</w:t>
+      </w:r>
+    </w:p>
+    <w:p>
+      <w:pPr>
+        <w:pStyle w:val="Normal1"/>
         <w:numPr>
           <w:ilvl w:val="0"/>
           <w:numId w:val="3"/>
@@ -1275,32 +1193,25 @@
           <w:between w:val="nil"/>
         </w:pBdr>
         <w:spacing w:after="0" w:line="240" w:lineRule="auto"/>
-        <w:rPr>
-          <w:rFonts w:ascii="Garamond" w:eastAsia="Garamond" w:hAnsi="Garamond" w:cs="Garamond"/>
-          <w:sz w:val="22"/>
-          <w:szCs w:val="22"/>
-        </w:rPr>
-      </w:pPr>
-      <w:r>
-        <w:rPr>
-          <w:rFonts w:ascii="Garamond" w:eastAsia="Garamond" w:hAnsi="Garamond" w:cs="Garamond"/>
-          <w:sz w:val="22"/>
-          <w:szCs w:val="22"/>
-        </w:rPr>
-        <w:t>Knowledge and experience with Linux (CentOS 7, Ubuntu, Arch), MacOS, and Windows (XP, 7, 10)</w:t>
-      </w:r>
-      <w:r>
-        <w:rPr>
-          <w:rFonts w:ascii="Garamond" w:eastAsia="Garamond" w:hAnsi="Garamond" w:cs="Garamond"/>
-          <w:sz w:val="22"/>
-          <w:szCs w:val="22"/>
-        </w:rPr>
-        <w:t>.</w:t>
-      </w:r>
-    </w:p>
-    <w:p>
-      <w:pPr>
-        <w:pStyle w:val="normal0"/>
+        <w:jc w:val="both"/>
+        <w:rPr>
+          <w:rFonts w:ascii="Garamond" w:eastAsia="Garamond" w:hAnsi="Garamond" w:cs="Garamond"/>
+          <w:sz w:val="22"/>
+          <w:szCs w:val="22"/>
+        </w:rPr>
+      </w:pPr>
+      <w:r>
+        <w:rPr>
+          <w:rFonts w:ascii="Garamond" w:eastAsia="Garamond" w:hAnsi="Garamond" w:cs="Garamond"/>
+          <w:sz w:val="22"/>
+          <w:szCs w:val="22"/>
+        </w:rPr>
+        <w:t>Knowledge and experience with Linux (CentOS 7, Ubuntu, Arch), MacOS, and Windows (XP, 7, 10).</w:t>
+      </w:r>
+    </w:p>
+    <w:p>
+      <w:pPr>
+        <w:pStyle w:val="Normal1"/>
         <w:numPr>
           <w:ilvl w:val="0"/>
           <w:numId w:val="3"/>
@@ -1313,48 +1224,25 @@
           <w:between w:val="nil"/>
         </w:pBdr>
         <w:spacing w:after="0" w:line="240" w:lineRule="auto"/>
-        <w:rPr>
-          <w:rFonts w:ascii="Garamond" w:eastAsia="Garamond" w:hAnsi="Garamond" w:cs="Garamond"/>
-          <w:sz w:val="22"/>
-          <w:szCs w:val="22"/>
-        </w:rPr>
-      </w:pPr>
-      <w:r>
-        <w:rPr>
-          <w:rFonts w:ascii="Garamond" w:eastAsia="Garamond" w:hAnsi="Garamond" w:cs="Garamond"/>
-          <w:sz w:val="22"/>
-          <w:szCs w:val="22"/>
-        </w:rPr>
-        <w:t xml:space="preserve">Knowledge and experience with ServiceNow, SCCM, </w:t>
-      </w:r>
-      <w:r>
-        <w:rPr>
-          <w:rFonts w:ascii="Garamond" w:eastAsia="Garamond" w:hAnsi="Garamond" w:cs="Garamond"/>
-          <w:sz w:val="22"/>
-          <w:szCs w:val="22"/>
-        </w:rPr>
-        <w:t xml:space="preserve">and </w:t>
-      </w:r>
-      <w:r>
-        <w:rPr>
-          <w:rFonts w:ascii="Garamond" w:eastAsia="Garamond" w:hAnsi="Garamond" w:cs="Garamond"/>
-          <w:sz w:val="22"/>
-          <w:szCs w:val="22"/>
-        </w:rPr>
-        <w:t>Active Directory</w:t>
-      </w:r>
-      <w:r>
-        <w:rPr>
-          <w:rFonts w:ascii="Garamond" w:eastAsia="Garamond" w:hAnsi="Garamond" w:cs="Garamond"/>
-          <w:sz w:val="22"/>
-          <w:szCs w:val="22"/>
-        </w:rPr>
-        <w:t>.</w:t>
-      </w:r>
-    </w:p>
-    <w:p>
-      <w:pPr>
-        <w:pStyle w:val="normal0"/>
+        <w:jc w:val="both"/>
+        <w:rPr>
+          <w:rFonts w:ascii="Garamond" w:eastAsia="Garamond" w:hAnsi="Garamond" w:cs="Garamond"/>
+          <w:sz w:val="22"/>
+          <w:szCs w:val="22"/>
+        </w:rPr>
+      </w:pPr>
+      <w:r>
+        <w:rPr>
+          <w:rFonts w:ascii="Garamond" w:eastAsia="Garamond" w:hAnsi="Garamond" w:cs="Garamond"/>
+          <w:sz w:val="22"/>
+          <w:szCs w:val="22"/>
+        </w:rPr>
+        <w:t>Knowledge and experience with ServiceNow, SCCM, and Active Directory.</w:t>
+      </w:r>
+    </w:p>
+    <w:p>
+      <w:pPr>
+        <w:pStyle w:val="Normal1"/>
         <w:numPr>
           <w:ilvl w:val="0"/>
           <w:numId w:val="3"/>
@@ -1367,31 +1255,24 @@
           <w:between w:val="nil"/>
         </w:pBdr>
         <w:spacing w:after="0" w:line="240" w:lineRule="auto"/>
-        <w:rPr>
-          <w:sz w:val="22"/>
-          <w:szCs w:val="22"/>
-        </w:rPr>
-      </w:pPr>
-      <w:r>
-        <w:rPr>
-          <w:rFonts w:ascii="Garamond" w:eastAsia="Garamond" w:hAnsi="Garamond" w:cs="Garamond"/>
-          <w:sz w:val="22"/>
-          <w:szCs w:val="22"/>
-        </w:rPr>
-        <w:t>Knowledge and experience with Microsoft Office, including Word, PowerPoint, and Excel</w:t>
-      </w:r>
-      <w:r>
-        <w:rPr>
-          <w:rFonts w:ascii="Garamond" w:eastAsia="Garamond" w:hAnsi="Garamond" w:cs="Garamond"/>
-          <w:sz w:val="22"/>
-          <w:szCs w:val="22"/>
-        </w:rPr>
-        <w:t>.</w:t>
-      </w:r>
-    </w:p>
-    <w:p>
-      <w:pPr>
-        <w:pStyle w:val="normal0"/>
+        <w:jc w:val="both"/>
+        <w:rPr>
+          <w:sz w:val="22"/>
+          <w:szCs w:val="22"/>
+        </w:rPr>
+      </w:pPr>
+      <w:r>
+        <w:rPr>
+          <w:rFonts w:ascii="Garamond" w:eastAsia="Garamond" w:hAnsi="Garamond" w:cs="Garamond"/>
+          <w:sz w:val="22"/>
+          <w:szCs w:val="22"/>
+        </w:rPr>
+        <w:t>Knowledge and experience with Microsoft Office, including Word, PowerPoint, and Excel.</w:t>
+      </w:r>
+    </w:p>
+    <w:p>
+      <w:pPr>
+        <w:pStyle w:val="Normal1"/>
         <w:numPr>
           <w:ilvl w:val="0"/>
           <w:numId w:val="3"/>
@@ -1404,32 +1285,25 @@
           <w:between w:val="nil"/>
         </w:pBdr>
         <w:spacing w:after="0" w:line="240" w:lineRule="auto"/>
-        <w:rPr>
-          <w:b/>
-          <w:sz w:val="22"/>
-          <w:szCs w:val="22"/>
-        </w:rPr>
-      </w:pPr>
-      <w:r>
-        <w:rPr>
-          <w:rFonts w:ascii="Garamond" w:eastAsia="Garamond" w:hAnsi="Garamond" w:cs="Garamond"/>
-          <w:sz w:val="22"/>
-          <w:szCs w:val="22"/>
-        </w:rPr>
-        <w:t>Completed a Cisco A+ Certification course</w:t>
-      </w:r>
-      <w:r>
-        <w:rPr>
-          <w:rFonts w:ascii="Garamond" w:eastAsia="Garamond" w:hAnsi="Garamond" w:cs="Garamond"/>
-          <w:sz w:val="22"/>
-          <w:szCs w:val="22"/>
-        </w:rPr>
-        <w:t>.</w:t>
-      </w:r>
-    </w:p>
-    <w:p>
-      <w:pPr>
-        <w:pStyle w:val="normal0"/>
+        <w:jc w:val="both"/>
+        <w:rPr>
+          <w:b/>
+          <w:sz w:val="22"/>
+          <w:szCs w:val="22"/>
+        </w:rPr>
+      </w:pPr>
+      <w:r>
+        <w:rPr>
+          <w:rFonts w:ascii="Garamond" w:eastAsia="Garamond" w:hAnsi="Garamond" w:cs="Garamond"/>
+          <w:sz w:val="22"/>
+          <w:szCs w:val="22"/>
+        </w:rPr>
+        <w:t>Completed a Cisco A+ Certification course.</w:t>
+      </w:r>
+    </w:p>
+    <w:p>
+      <w:pPr>
+        <w:pStyle w:val="Normal1"/>
         <w:numPr>
           <w:ilvl w:val="0"/>
           <w:numId w:val="3"/>
@@ -1442,6 +1316,7 @@
           <w:between w:val="nil"/>
         </w:pBdr>
         <w:spacing w:after="0" w:line="240" w:lineRule="auto"/>
+        <w:jc w:val="both"/>
         <w:rPr>
           <w:b/>
           <w:sz w:val="22"/>
@@ -1456,20 +1331,12 @@
           <w:sz w:val="22"/>
           <w:szCs w:val="22"/>
         </w:rPr>
-        <w:t>Previous experience building a computer with multiple operating systems for personal use</w:t>
-      </w:r>
-      <w:r>
-        <w:rPr>
-          <w:rFonts w:ascii="Garamond" w:eastAsia="Garamond" w:hAnsi="Garamond" w:cs="Garamond"/>
-          <w:sz w:val="22"/>
-          <w:szCs w:val="22"/>
-        </w:rPr>
-        <w:t>.</w:t>
-      </w:r>
-    </w:p>
-    <w:p>
-      <w:pPr>
-        <w:pStyle w:val="normal0"/>
+        <w:t>Previous experience building a computer with multiple operating systems for personal use.</w:t>
+      </w:r>
+    </w:p>
+    <w:p>
+      <w:pPr>
+        <w:pStyle w:val="Normal1"/>
         <w:pBdr>
           <w:top w:val="nil"/>
           <w:left w:val="nil"/>
@@ -1489,73 +1356,57 @@
     </w:p>
     <w:p>
       <w:pPr>
-        <w:pStyle w:val="normal0"/>
-        <w:pBdr>
-          <w:top w:val="nil"/>
-          <w:left w:val="nil"/>
-          <w:bottom w:val="nil"/>
-          <w:right w:val="nil"/>
-          <w:between w:val="nil"/>
-        </w:pBdr>
-        <w:spacing w:after="0" w:line="240" w:lineRule="auto"/>
-        <w:rPr>
-          <w:rFonts w:ascii="Garamond" w:eastAsia="Garamond" w:hAnsi="Garamond" w:cs="Garamond"/>
-          <w:b/>
-          <w:sz w:val="22"/>
-          <w:szCs w:val="22"/>
-        </w:rPr>
-      </w:pPr>
-    </w:p>
-    <w:p>
-      <w:pPr>
-        <w:pStyle w:val="normal0"/>
-        <w:pBdr>
-          <w:top w:val="nil"/>
-          <w:left w:val="nil"/>
-          <w:bottom w:val="nil"/>
-          <w:right w:val="nil"/>
-          <w:between w:val="nil"/>
-        </w:pBdr>
-        <w:spacing w:after="0" w:line="240" w:lineRule="auto"/>
-        <w:rPr>
-          <w:rFonts w:ascii="Garamond" w:eastAsia="Garamond" w:hAnsi="Garamond" w:cs="Garamond"/>
-          <w:b/>
-          <w:sz w:val="22"/>
-          <w:szCs w:val="22"/>
-        </w:rPr>
-      </w:pPr>
-    </w:p>
-    <w:p>
-      <w:pPr>
-        <w:pStyle w:val="normal0"/>
-        <w:pBdr>
-          <w:top w:val="nil"/>
-          <w:left w:val="nil"/>
-          <w:bottom w:val="nil"/>
-          <w:right w:val="nil"/>
-          <w:between w:val="nil"/>
-        </w:pBdr>
-        <w:spacing w:after="0" w:line="240" w:lineRule="auto"/>
-        <w:rPr>
-          <w:rFonts w:ascii="Garamond" w:eastAsia="Garamond" w:hAnsi="Garamond" w:cs="Garamond"/>
-          <w:b/>
-          <w:sz w:val="22"/>
-          <w:szCs w:val="22"/>
-        </w:rPr>
-      </w:pPr>
-      <w:r>
-        <w:rPr>
-          <w:rFonts w:ascii="Garamond" w:eastAsia="Garamond" w:hAnsi="Garamond" w:cs="Garamond"/>
-          <w:b/>
-          <w:sz w:val="22"/>
-          <w:szCs w:val="22"/>
-        </w:rPr>
+        <w:pStyle w:val="Normal1"/>
+        <w:pBdr>
+          <w:top w:val="nil"/>
+          <w:left w:val="nil"/>
+          <w:bottom w:val="nil"/>
+          <w:right w:val="nil"/>
+          <w:between w:val="nil"/>
+        </w:pBdr>
+        <w:spacing w:after="0" w:line="240" w:lineRule="auto"/>
+        <w:rPr>
+          <w:rFonts w:ascii="Garamond" w:eastAsia="Garamond" w:hAnsi="Garamond" w:cs="Garamond"/>
+          <w:b/>
+          <w:sz w:val="22"/>
+          <w:szCs w:val="22"/>
+        </w:rPr>
+      </w:pPr>
+    </w:p>
+    <w:p>
+      <w:pPr>
+        <w:pStyle w:val="Normal1"/>
+        <w:pBdr>
+          <w:top w:val="nil"/>
+          <w:left w:val="nil"/>
+          <w:bottom w:val="nil"/>
+          <w:right w:val="nil"/>
+          <w:between w:val="nil"/>
+        </w:pBdr>
+        <w:spacing w:after="0" w:line="240" w:lineRule="auto"/>
+        <w:rPr>
+          <w:rFonts w:ascii="Garamond" w:eastAsia="Garamond" w:hAnsi="Garamond" w:cs="Garamond"/>
+          <w:b/>
+          <w:sz w:val="22"/>
+          <w:szCs w:val="22"/>
+        </w:rPr>
+      </w:pPr>
+      <w:bookmarkStart w:id="2" w:name="_GoBack"/>
+      <w:bookmarkEnd w:id="2"/>
+      <w:r>
+        <w:rPr>
+          <w:rFonts w:ascii="Garamond" w:eastAsia="Garamond" w:hAnsi="Garamond" w:cs="Garamond"/>
+          <w:b/>
+          <w:sz w:val="22"/>
+          <w:szCs w:val="22"/>
+        </w:rPr>
+        <w:lastRenderedPageBreak/>
         <w:t>Recent Projects:</w:t>
       </w:r>
     </w:p>
     <w:p>
       <w:pPr>
-        <w:pStyle w:val="normal0"/>
+        <w:pStyle w:val="Normal1"/>
         <w:numPr>
           <w:ilvl w:val="0"/>
           <w:numId w:val="6"/>
@@ -1568,6 +1419,7 @@
           <w:between w:val="nil"/>
         </w:pBdr>
         <w:spacing w:after="0" w:line="240" w:lineRule="auto"/>
+        <w:jc w:val="both"/>
         <w:rPr>
           <w:b/>
           <w:color w:val="000000"/>
@@ -1602,21 +1454,12 @@
           <w:sz w:val="22"/>
           <w:szCs w:val="22"/>
         </w:rPr>
-        <w:t xml:space="preserve">”, </w:t>
-      </w:r>
-      <w:r>
-        <w:rPr>
-          <w:rFonts w:ascii="Garamond" w:eastAsia="Garamond" w:hAnsi="Garamond" w:cs="Garamond"/>
-          <w:color w:val="000000"/>
-          <w:sz w:val="22"/>
-          <w:szCs w:val="22"/>
-        </w:rPr>
-        <w:t xml:space="preserve">a JavaFX application that displays historical course and professor grade distributions for Texas A&amp;M University courses using a MySQL backend which can be accessed at: </w:t>
-      </w:r>
-    </w:p>
-    <w:p>
-      <w:pPr>
-        <w:pStyle w:val="normal0"/>
+        <w:t xml:space="preserve">”, a JavaFX application that displays historical course and professor grade distributions for Texas A&amp;M University courses using a MySQL backend which can be accessed at: </w:t>
+      </w:r>
+    </w:p>
+    <w:p>
+      <w:pPr>
+        <w:pStyle w:val="Normal1"/>
         <w:numPr>
           <w:ilvl w:val="0"/>
           <w:numId w:val="7"/>
@@ -1651,7 +1494,7 @@
     </w:p>
     <w:p>
       <w:pPr>
-        <w:pStyle w:val="normal0"/>
+        <w:pStyle w:val="Normal1"/>
         <w:pBdr>
           <w:top w:val="nil"/>
           <w:left w:val="nil"/>
@@ -1671,7 +1514,7 @@
     </w:p>
     <w:p>
       <w:pPr>
-        <w:pStyle w:val="normal0"/>
+        <w:pStyle w:val="Normal1"/>
         <w:pBdr>
           <w:top w:val="nil"/>
           <w:left w:val="nil"/>
@@ -1699,7 +1542,7 @@
     </w:p>
     <w:p>
       <w:pPr>
-        <w:pStyle w:val="normal0"/>
+        <w:pStyle w:val="Normal1"/>
         <w:numPr>
           <w:ilvl w:val="0"/>
           <w:numId w:val="4"/>
@@ -1712,31 +1555,24 @@
           <w:between w:val="nil"/>
         </w:pBdr>
         <w:spacing w:after="0" w:line="240" w:lineRule="auto"/>
-        <w:rPr>
-          <w:sz w:val="22"/>
-          <w:szCs w:val="22"/>
-        </w:rPr>
-      </w:pPr>
-      <w:r>
-        <w:rPr>
-          <w:rFonts w:ascii="Garamond" w:eastAsia="Garamond" w:hAnsi="Garamond" w:cs="Garamond"/>
-          <w:sz w:val="22"/>
-          <w:szCs w:val="22"/>
-        </w:rPr>
-        <w:t>Project manager and leader for projects in CSCE 315 class. Took the initiative by directing, assigning and monitoring team tasks to insure timely completion of 2 projects</w:t>
-      </w:r>
-      <w:r>
-        <w:rPr>
-          <w:rFonts w:ascii="Garamond" w:eastAsia="Garamond" w:hAnsi="Garamond" w:cs="Garamond"/>
-          <w:sz w:val="22"/>
-          <w:szCs w:val="22"/>
-        </w:rPr>
-        <w:t>.</w:t>
-      </w:r>
-    </w:p>
-    <w:p>
-      <w:pPr>
-        <w:pStyle w:val="normal0"/>
+        <w:jc w:val="both"/>
+        <w:rPr>
+          <w:sz w:val="22"/>
+          <w:szCs w:val="22"/>
+        </w:rPr>
+      </w:pPr>
+      <w:r>
+        <w:rPr>
+          <w:rFonts w:ascii="Garamond" w:eastAsia="Garamond" w:hAnsi="Garamond" w:cs="Garamond"/>
+          <w:sz w:val="22"/>
+          <w:szCs w:val="22"/>
+        </w:rPr>
+        <w:t>Project manager and leader for projects in CSCE 315 class. Took the initiative by directing, assigning and monitoring team tasks to insure timely completion of 2 projects.</w:t>
+      </w:r>
+    </w:p>
+    <w:p>
+      <w:pPr>
+        <w:pStyle w:val="Normal1"/>
         <w:numPr>
           <w:ilvl w:val="0"/>
           <w:numId w:val="4"/>
@@ -1749,31 +1585,24 @@
           <w:between w:val="nil"/>
         </w:pBdr>
         <w:spacing w:after="0" w:line="240" w:lineRule="auto"/>
-        <w:rPr>
-          <w:sz w:val="22"/>
-          <w:szCs w:val="22"/>
-        </w:rPr>
-      </w:pPr>
-      <w:r>
-        <w:rPr>
-          <w:rFonts w:ascii="Garamond" w:eastAsia="Garamond" w:hAnsi="Garamond" w:cs="Garamond"/>
-          <w:sz w:val="22"/>
-          <w:szCs w:val="22"/>
-        </w:rPr>
-        <w:t>Team leader of a four-member team in Engineering 111 &amp; 112 classes. Took the initiative by directing, assigning and monitoring team tasks to insure timely completion of projects and assignments</w:t>
-      </w:r>
-      <w:r>
-        <w:rPr>
-          <w:rFonts w:ascii="Garamond" w:eastAsia="Garamond" w:hAnsi="Garamond" w:cs="Garamond"/>
-          <w:sz w:val="22"/>
-          <w:szCs w:val="22"/>
-        </w:rPr>
-        <w:t>.</w:t>
-      </w:r>
-    </w:p>
-    <w:p>
-      <w:pPr>
-        <w:pStyle w:val="normal0"/>
+        <w:jc w:val="both"/>
+        <w:rPr>
+          <w:sz w:val="22"/>
+          <w:szCs w:val="22"/>
+        </w:rPr>
+      </w:pPr>
+      <w:r>
+        <w:rPr>
+          <w:rFonts w:ascii="Garamond" w:eastAsia="Garamond" w:hAnsi="Garamond" w:cs="Garamond"/>
+          <w:sz w:val="22"/>
+          <w:szCs w:val="22"/>
+        </w:rPr>
+        <w:t>Team leader of a four-member team in Engineering 111 &amp; 112 classes. Took the initiative by directing, assigning and monitoring team tasks to insure timely completion of projects and assignments.</w:t>
+      </w:r>
+    </w:p>
+    <w:p>
+      <w:pPr>
+        <w:pStyle w:val="Normal1"/>
         <w:numPr>
           <w:ilvl w:val="0"/>
           <w:numId w:val="4"/>
@@ -1786,6 +1615,7 @@
           <w:between w:val="nil"/>
         </w:pBdr>
         <w:spacing w:after="0" w:line="240" w:lineRule="auto"/>
+        <w:jc w:val="both"/>
         <w:rPr>
           <w:color w:val="000000"/>
           <w:sz w:val="22"/>
@@ -1799,21 +1629,12 @@
           <w:sz w:val="22"/>
           <w:szCs w:val="22"/>
         </w:rPr>
-        <w:t>Organized a team of five volunteers and was the site leader for two Texas A&amp;M “Big Event” service projects, where we assisted senior homeowners with yard-work and general cleaning</w:t>
-      </w:r>
-      <w:r>
-        <w:rPr>
-          <w:rFonts w:ascii="Garamond" w:eastAsia="Garamond" w:hAnsi="Garamond" w:cs="Garamond"/>
-          <w:color w:val="000000"/>
-          <w:sz w:val="22"/>
-          <w:szCs w:val="22"/>
-        </w:rPr>
-        <w:t>.</w:t>
-      </w:r>
-    </w:p>
-    <w:p>
-      <w:pPr>
-        <w:pStyle w:val="normal0"/>
+        <w:t>Organized a team of five volunteers and was the site leader for two Texas A&amp;M “Big Event” service projects, where we assisted senior homeowners with yard-work and general cleaning.</w:t>
+      </w:r>
+    </w:p>
+    <w:p>
+      <w:pPr>
+        <w:pStyle w:val="Normal1"/>
         <w:numPr>
           <w:ilvl w:val="0"/>
           <w:numId w:val="4"/>
@@ -1826,6 +1647,7 @@
           <w:between w:val="nil"/>
         </w:pBdr>
         <w:spacing w:after="0" w:line="240" w:lineRule="auto"/>
+        <w:jc w:val="both"/>
         <w:rPr>
           <w:color w:val="000000"/>
           <w:sz w:val="22"/>
@@ -1839,21 +1661,12 @@
           <w:sz w:val="22"/>
           <w:szCs w:val="22"/>
         </w:rPr>
-        <w:t>Section leader for Clarinet section in the Jersey Village Marching Band 2013-2015. Responsibilities included leading approximately 35 clarinet players in learning their marching steps and teaching 10 new freshmen how to march, play and memorize their music</w:t>
-      </w:r>
-      <w:r>
-        <w:rPr>
-          <w:rFonts w:ascii="Garamond" w:eastAsia="Garamond" w:hAnsi="Garamond" w:cs="Garamond"/>
-          <w:color w:val="000000"/>
-          <w:sz w:val="22"/>
-          <w:szCs w:val="22"/>
-        </w:rPr>
-        <w:t>.</w:t>
-      </w:r>
-    </w:p>
-    <w:p>
-      <w:pPr>
-        <w:pStyle w:val="normal0"/>
+        <w:t>Section leader for Clarinet section in the Jersey Village Marching Band 2013-2015. Responsibilities included leading approximately 35 clarinet players in learning their marching steps and teaching 10 new freshmen how to march, play and memorize their music.</w:t>
+      </w:r>
+    </w:p>
+    <w:p>
+      <w:pPr>
+        <w:pStyle w:val="Normal1"/>
         <w:pBdr>
           <w:top w:val="nil"/>
           <w:left w:val="nil"/>
@@ -1872,7 +1685,7 @@
     </w:p>
     <w:p>
       <w:pPr>
-        <w:pStyle w:val="normal0"/>
+        <w:pStyle w:val="Normal1"/>
         <w:pBdr>
           <w:top w:val="nil"/>
           <w:left w:val="nil"/>
@@ -1900,7 +1713,7 @@
     </w:p>
     <w:p>
       <w:pPr>
-        <w:pStyle w:val="normal0"/>
+        <w:pStyle w:val="Normal1"/>
         <w:numPr>
           <w:ilvl w:val="0"/>
           <w:numId w:val="5"/>
@@ -1913,6 +1726,7 @@
           <w:between w:val="nil"/>
         </w:pBdr>
         <w:spacing w:after="0" w:line="240" w:lineRule="auto"/>
+        <w:jc w:val="both"/>
         <w:rPr>
           <w:b/>
           <w:color w:val="000000"/>
@@ -1951,7 +1765,7 @@
     </w:p>
     <w:p>
       <w:pPr>
-        <w:pStyle w:val="normal0"/>
+        <w:pStyle w:val="Normal1"/>
         <w:numPr>
           <w:ilvl w:val="0"/>
           <w:numId w:val="5"/>
@@ -1964,6 +1778,7 @@
           <w:between w:val="nil"/>
         </w:pBdr>
         <w:spacing w:after="0" w:line="240" w:lineRule="auto"/>
+        <w:jc w:val="both"/>
         <w:rPr>
           <w:b/>
           <w:color w:val="000000"/>
@@ -1993,7 +1808,7 @@
     </w:p>
     <w:p>
       <w:pPr>
-        <w:pStyle w:val="normal0"/>
+        <w:pStyle w:val="Normal1"/>
         <w:numPr>
           <w:ilvl w:val="0"/>
           <w:numId w:val="5"/>
@@ -2006,6 +1821,7 @@
           <w:between w:val="nil"/>
         </w:pBdr>
         <w:spacing w:after="0" w:line="240" w:lineRule="auto"/>
+        <w:jc w:val="both"/>
         <w:rPr>
           <w:b/>
           <w:color w:val="000000"/>
@@ -2020,21 +1836,12 @@
           <w:sz w:val="22"/>
           <w:szCs w:val="22"/>
         </w:rPr>
-        <w:t>Member of the Texas A&amp;M Bonfire organization 2015 – 2018</w:t>
-      </w:r>
-      <w:r>
-        <w:rPr>
-          <w:rFonts w:ascii="Garamond" w:eastAsia="Garamond" w:hAnsi="Garamond" w:cs="Garamond"/>
-          <w:color w:val="000000"/>
-          <w:sz w:val="22"/>
-          <w:szCs w:val="22"/>
-        </w:rPr>
-        <w:t>.</w:t>
-      </w:r>
-    </w:p>
-    <w:p>
-      <w:pPr>
-        <w:pStyle w:val="normal0"/>
+        <w:t>Member of the Texas A&amp;M Bonfire organization 2015 – 2018.</w:t>
+      </w:r>
+    </w:p>
+    <w:p>
+      <w:pPr>
+        <w:pStyle w:val="Normal1"/>
         <w:numPr>
           <w:ilvl w:val="0"/>
           <w:numId w:val="5"/>
@@ -2047,6 +1854,7 @@
           <w:between w:val="nil"/>
         </w:pBdr>
         <w:spacing w:after="0" w:line="240" w:lineRule="auto"/>
+        <w:jc w:val="both"/>
         <w:rPr>
           <w:b/>
           <w:color w:val="000000"/>
@@ -2061,21 +1869,12 @@
           <w:sz w:val="22"/>
           <w:szCs w:val="22"/>
         </w:rPr>
-        <w:t>Motorized bicycle by installing a two-cycle 66cc engine onto it</w:t>
-      </w:r>
-      <w:r>
-        <w:rPr>
-          <w:rFonts w:ascii="Garamond" w:eastAsia="Garamond" w:hAnsi="Garamond" w:cs="Garamond"/>
-          <w:color w:val="000000"/>
-          <w:sz w:val="22"/>
-          <w:szCs w:val="22"/>
-        </w:rPr>
-        <w:t>.</w:t>
-      </w:r>
-    </w:p>
-    <w:p>
-      <w:pPr>
-        <w:pStyle w:val="normal0"/>
+        <w:t>Motorized bicycle by installing a two-cycle 66cc engine onto it.</w:t>
+      </w:r>
+    </w:p>
+    <w:p>
+      <w:pPr>
+        <w:pStyle w:val="Normal1"/>
         <w:numPr>
           <w:ilvl w:val="0"/>
           <w:numId w:val="5"/>
@@ -2088,6 +1887,7 @@
           <w:between w:val="nil"/>
         </w:pBdr>
         <w:spacing w:after="0" w:line="240" w:lineRule="auto"/>
+        <w:jc w:val="both"/>
         <w:rPr>
           <w:b/>
           <w:color w:val="000000"/>
@@ -2102,21 +1902,12 @@
           <w:sz w:val="22"/>
           <w:szCs w:val="22"/>
         </w:rPr>
-        <w:t>Researched personal computer components and custom-built a personal computer/gaming system</w:t>
-      </w:r>
-      <w:r>
-        <w:rPr>
-          <w:rFonts w:ascii="Garamond" w:eastAsia="Garamond" w:hAnsi="Garamond" w:cs="Garamond"/>
-          <w:color w:val="000000"/>
-          <w:sz w:val="22"/>
-          <w:szCs w:val="22"/>
-        </w:rPr>
-        <w:t>.</w:t>
-      </w:r>
-    </w:p>
-    <w:p>
-      <w:pPr>
-        <w:pStyle w:val="normal0"/>
+        <w:t>Researched personal computer components and custom-built a personal computer/gaming system.</w:t>
+      </w:r>
+    </w:p>
+    <w:p>
+      <w:pPr>
+        <w:pStyle w:val="Normal1"/>
         <w:numPr>
           <w:ilvl w:val="0"/>
           <w:numId w:val="5"/>
@@ -2129,6 +1920,7 @@
           <w:between w:val="nil"/>
         </w:pBdr>
         <w:spacing w:after="0" w:line="240" w:lineRule="auto"/>
+        <w:jc w:val="both"/>
         <w:rPr>
           <w:b/>
           <w:color w:val="000000"/>
@@ -2143,21 +1935,12 @@
           <w:sz w:val="22"/>
           <w:szCs w:val="22"/>
         </w:rPr>
-        <w:t>Competed in region band auditions each year in high school, placed in Region Band three times and advanced to Area Band Audition in Austin during senior year</w:t>
-      </w:r>
-      <w:r>
-        <w:rPr>
-          <w:rFonts w:ascii="Garamond" w:eastAsia="Garamond" w:hAnsi="Garamond" w:cs="Garamond"/>
-          <w:color w:val="000000"/>
-          <w:sz w:val="22"/>
-          <w:szCs w:val="22"/>
-        </w:rPr>
-        <w:t>.</w:t>
-      </w:r>
-    </w:p>
-    <w:p>
-      <w:pPr>
-        <w:pStyle w:val="normal0"/>
+        <w:t>Competed in region band auditions each year in high school, placed in Region Band three times and advanced to Area Band Audition in Austin during senior year.</w:t>
+      </w:r>
+    </w:p>
+    <w:p>
+      <w:pPr>
+        <w:pStyle w:val="Normal1"/>
         <w:numPr>
           <w:ilvl w:val="0"/>
           <w:numId w:val="5"/>
@@ -2170,6 +1953,7 @@
           <w:between w:val="nil"/>
         </w:pBdr>
         <w:spacing w:after="0" w:line="240" w:lineRule="auto"/>
+        <w:jc w:val="both"/>
         <w:rPr>
           <w:b/>
           <w:color w:val="000000"/>
@@ -2184,81 +1968,10 @@
           <w:sz w:val="22"/>
           <w:szCs w:val="22"/>
         </w:rPr>
-        <w:t>Member of the National Honor Society 2014 – 2015</w:t>
-      </w:r>
-      <w:r>
-        <w:rPr>
-          <w:rFonts w:ascii="Garamond" w:eastAsia="Garamond" w:hAnsi="Garamond" w:cs="Garamond"/>
-          <w:color w:val="000000"/>
-          <w:sz w:val="22"/>
-          <w:szCs w:val="22"/>
-        </w:rPr>
-        <w:t>.</w:t>
-      </w:r>
-      <w:bookmarkStart w:id="2" w:name="_GoBack"/>
-      <w:bookmarkEnd w:id="2"/>
-    </w:p>
-    <w:p>
-      <w:pPr>
-        <w:pStyle w:val="normal0"/>
-        <w:pBdr>
-          <w:top w:val="nil"/>
-          <w:left w:val="nil"/>
-          <w:bottom w:val="nil"/>
-          <w:right w:val="nil"/>
-          <w:between w:val="nil"/>
-        </w:pBdr>
-        <w:spacing w:after="0" w:line="240" w:lineRule="auto"/>
-        <w:ind w:left="720"/>
-        <w:rPr>
-          <w:rFonts w:ascii="Garamond" w:eastAsia="Garamond" w:hAnsi="Garamond" w:cs="Garamond"/>
-          <w:b/>
-          <w:color w:val="000000"/>
-          <w:sz w:val="22"/>
-          <w:szCs w:val="22"/>
-        </w:rPr>
-      </w:pPr>
-    </w:p>
-    <w:p>
-      <w:pPr>
-        <w:pStyle w:val="normal0"/>
-        <w:pBdr>
-          <w:top w:val="nil"/>
-          <w:left w:val="nil"/>
-          <w:bottom w:val="nil"/>
-          <w:right w:val="nil"/>
-          <w:between w:val="nil"/>
-        </w:pBdr>
-        <w:spacing w:after="0" w:line="240" w:lineRule="auto"/>
-        <w:rPr>
-          <w:rFonts w:ascii="Garamond" w:eastAsia="Garamond" w:hAnsi="Garamond" w:cs="Garamond"/>
-          <w:b/>
-          <w:color w:val="000000"/>
-          <w:sz w:val="22"/>
-          <w:szCs w:val="22"/>
-        </w:rPr>
-      </w:pPr>
-    </w:p>
-    <w:p>
-      <w:pPr>
-        <w:pStyle w:val="normal0"/>
-        <w:pBdr>
-          <w:top w:val="nil"/>
-          <w:left w:val="nil"/>
-          <w:bottom w:val="nil"/>
-          <w:right w:val="nil"/>
-          <w:between w:val="nil"/>
-        </w:pBdr>
-        <w:spacing w:after="0" w:line="240" w:lineRule="auto"/>
-        <w:rPr>
-          <w:rFonts w:ascii="Garamond" w:eastAsia="Garamond" w:hAnsi="Garamond" w:cs="Garamond"/>
-          <w:b/>
-          <w:color w:val="000000"/>
-          <w:sz w:val="22"/>
-          <w:szCs w:val="22"/>
-        </w:rPr>
-      </w:pPr>
-    </w:p>
+        <w:t>Member of the National Honor Society 2014 – 2015.</w:t>
+      </w:r>
+    </w:p>
+    <w:p/>
     <w:sectPr>
       <w:pgSz w:w="12240" w:h="15840"/>
       <w:pgMar w:top="1440" w:right="1296" w:bottom="1440" w:left="1296" w:header="720" w:footer="720" w:gutter="0"/>
@@ -3519,6 +3232,10 @@
       <w:szCs w:val="48"/>
     </w:rPr>
   </w:style>
+  <w:style w:type="paragraph" w:customStyle="1" w:styleId="Normal1">
+    <w:name w:val="Normal1"/>
+    <w:rsid w:val="00CC1EC9"/>
+  </w:style>
 </w:styles>
 </file>
 
@@ -3838,6 +3555,10 @@
       <w:sz w:val="48"/>
       <w:szCs w:val="48"/>
     </w:rPr>
+  </w:style>
+  <w:style w:type="paragraph" w:customStyle="1" w:styleId="Normal1">
+    <w:name w:val="Normal1"/>
+    <w:rsid w:val="00CC1EC9"/>
   </w:style>
 </w:styles>
 </file>

</xml_diff>